<commit_message>
"H2 done. Commit from Ide. testing if works."
</commit_message>
<xml_diff>
--- a/oppimispäiväkirja.docx
+++ b/oppimispäiväkirja.docx
@@ -395,7 +395,7 @@
                         </a:ln>
                         <a:extLst>
                           <a:ext uri="{909E8E84-426E-40dd-AFC4-6F175D3DCCD1}">
-                            <a14:hiddenFill xmlns:pic="http://schemas.openxmlformats.org/drawingml/2006/picture" xmlns:adec="http://schemas.microsoft.com/office/drawing/2017/decorative" xmlns:c="http://schemas.openxmlformats.org/drawingml/2006/chart" xmlns:a14="http://schemas.microsoft.com/office/drawing/2010/main" xmlns:w="http://schemas.openxmlformats.org/wordprocessingml/2006/main" xmlns:w10="urn:schemas-microsoft-com:office:word" xmlns:v="urn:schemas-microsoft-com:vml" xmlns:o="urn:schemas-microsoft-com:office:office" xmlns:mv="urn:schemas-microsoft-com:mac:vml" xmlns:mo="http://schemas.microsoft.com/office/mac/office/2008/main" xmlns="" xmlns:arto="http://schemas.microsoft.com/office/word/2006/arto">
+                            <a14:hiddenFill xmlns:arto="http://schemas.microsoft.com/office/word/2006/arto" xmlns="" xmlns:mo="http://schemas.microsoft.com/office/mac/office/2008/main" xmlns:mv="urn:schemas-microsoft-com:mac:vml" xmlns:o="urn:schemas-microsoft-com:office:office" xmlns:v="urn:schemas-microsoft-com:vml" xmlns:w10="urn:schemas-microsoft-com:office:word" xmlns:w="http://schemas.openxmlformats.org/wordprocessingml/2006/main" xmlns:a14="http://schemas.microsoft.com/office/drawing/2010/main" xmlns:c="http://schemas.openxmlformats.org/drawingml/2006/chart" xmlns:adec="http://schemas.microsoft.com/office/drawing/2017/decorative" xmlns:pic="http://schemas.openxmlformats.org/drawingml/2006/picture">
                               <a:noFill/>
                             </a14:hiddenFill>
                           </a:ext>
@@ -464,7 +464,6 @@
               <w:noProof/>
               <w:kern w:val="2"/>
               <w:szCs w:val="24"/>
-              <w:lang/>
               <w14:ligatures w14:val="standardContextual"/>
             </w:rPr>
           </w:pPr>
@@ -491,7 +490,6 @@
                 <w:noProof/>
                 <w:kern w:val="2"/>
                 <w:szCs w:val="24"/>
-                <w:lang/>
                 <w14:ligatures w14:val="standardContextual"/>
               </w:rPr>
               <w:tab/>
@@ -561,7 +559,6 @@
               <w:noProof/>
               <w:kern w:val="2"/>
               <w:szCs w:val="24"/>
-              <w:lang/>
               <w14:ligatures w14:val="standardContextual"/>
             </w:rPr>
           </w:pPr>
@@ -579,7 +576,6 @@
                 <w:noProof/>
                 <w:kern w:val="2"/>
                 <w:szCs w:val="24"/>
-                <w:lang/>
                 <w14:ligatures w14:val="standardContextual"/>
               </w:rPr>
               <w:tab/>
@@ -664,13 +660,13 @@
       <w:pPr>
         <w:pStyle w:val="Heading1"/>
       </w:pPr>
-      <w:bookmarkStart w:id="0" w:name="_Toc38543723"/>
-      <w:bookmarkStart w:id="1" w:name="_Toc188238462"/>
+      <w:bookmarkStart w:id="0" w:name="_Toc188238462"/>
+      <w:bookmarkStart w:id="1" w:name="_Toc38543723"/>
       <w:r>
         <w:lastRenderedPageBreak/>
         <w:t>Tehtävä 1</w:t>
       </w:r>
-      <w:bookmarkEnd w:id="1"/>
+      <w:bookmarkEnd w:id="0"/>
     </w:p>
     <w:p/>
     <w:p>
@@ -722,6 +718,9 @@
         <w:br/>
       </w:r>
       <w:r>
+        <w:rPr>
+          <w:noProof/>
+        </w:rPr>
         <w:drawing>
           <wp:inline distT="0" distB="0" distL="0" distR="0" wp14:anchorId="3E6D80D9" wp14:editId="0F072114">
             <wp:extent cx="3991532" cy="876422"/>
@@ -783,6 +782,9 @@
         <w:br/>
       </w:r>
       <w:r>
+        <w:rPr>
+          <w:noProof/>
+        </w:rPr>
         <w:drawing>
           <wp:inline distT="0" distB="0" distL="0" distR="0" wp14:anchorId="6DFE1009" wp14:editId="0366C1C8">
             <wp:extent cx="5400040" cy="3227070"/>
@@ -829,11 +831,322 @@
       </w:r>
     </w:p>
     <w:p>
-      <w:r>
-        <w:t>https://github.com/MikeDanton/5G00EU62-3005-Ohjelmoinnin-syvent-v-t-tekniikat/tree/main/week3/untitled</w:t>
+      <w:hyperlink r:id="rId14" w:history="1">
+        <w:r>
+          <w:rPr>
+            <w:rStyle w:val="Hyperlink"/>
+          </w:rPr>
+          <w:t>https://github.com/MikeDanton/5G00EU62-3005-Ohjelmoinnin-syvent-v-t-tekniikat/tree/main/week3/untitled</w:t>
+        </w:r>
+      </w:hyperlink>
+    </w:p>
+    <w:p/>
+    <w:p>
+      <w:pPr>
+        <w:pStyle w:val="Heading1"/>
+      </w:pPr>
+      <w:r>
+        <w:lastRenderedPageBreak/>
+        <w:t>Tehtävä 2</w:t>
+      </w:r>
+    </w:p>
+    <w:p/>
+    <w:p>
+      <w:r>
+        <w:t xml:space="preserve">Tehtiin </w:t>
+      </w:r>
+      <w:proofErr w:type="spellStart"/>
+      <w:r>
+        <w:t>Birthday</w:t>
+      </w:r>
+      <w:proofErr w:type="spellEnd"/>
+      <w:r>
+        <w:t xml:space="preserve">-ohjelma, joka tulostaa syötteitä luetun BIRTHDATE nimisen ympäristömuuttujan perusteella. </w:t>
       </w:r>
     </w:p>
     <w:p>
+      <w:r>
+        <w:t xml:space="preserve">Aluksi luotiin ympäristö ja asetettiin muuttuja </w:t>
+      </w:r>
+      <w:proofErr w:type="spellStart"/>
+      <w:r>
+        <w:t>ideen</w:t>
+      </w:r>
+      <w:proofErr w:type="spellEnd"/>
+      <w:r>
+        <w:t>:</w:t>
+      </w:r>
+    </w:p>
+    <w:p>
+      <w:r>
+        <w:drawing>
+          <wp:inline distT="0" distB="0" distL="0" distR="0" wp14:anchorId="1C1B570B" wp14:editId="3DEC6D36">
+            <wp:extent cx="5191850" cy="3791479"/>
+            <wp:effectExtent l="0" t="0" r="8890" b="0"/>
+            <wp:docPr id="1164443135" name="Picture 1" descr="A screenshot of a computer program&#10;&#10;Description automatically generated"/>
+            <wp:cNvGraphicFramePr>
+              <a:graphicFrameLocks xmlns:a="http://schemas.openxmlformats.org/drawingml/2006/main" noChangeAspect="1"/>
+            </wp:cNvGraphicFramePr>
+            <a:graphic xmlns:a="http://schemas.openxmlformats.org/drawingml/2006/main">
+              <a:graphicData uri="http://schemas.openxmlformats.org/drawingml/2006/picture">
+                <pic:pic xmlns:pic="http://schemas.openxmlformats.org/drawingml/2006/picture">
+                  <pic:nvPicPr>
+                    <pic:cNvPr id="1164443135" name="Picture 1" descr="A screenshot of a computer program&#10;&#10;Description automatically generated"/>
+                    <pic:cNvPicPr/>
+                  </pic:nvPicPr>
+                  <pic:blipFill>
+                    <a:blip r:embed="rId15"/>
+                    <a:stretch>
+                      <a:fillRect/>
+                    </a:stretch>
+                  </pic:blipFill>
+                  <pic:spPr>
+                    <a:xfrm>
+                      <a:off x="0" y="0"/>
+                      <a:ext cx="5191850" cy="3791479"/>
+                    </a:xfrm>
+                    <a:prstGeom prst="rect">
+                      <a:avLst/>
+                    </a:prstGeom>
+                  </pic:spPr>
+                </pic:pic>
+              </a:graphicData>
+            </a:graphic>
+          </wp:inline>
+        </w:drawing>
+      </w:r>
+    </w:p>
+    <w:p/>
+    <w:p>
+      <w:r>
+        <w:t xml:space="preserve">Aluksi asetetaan paikalliset muuttujat ja tehdään </w:t>
+      </w:r>
+      <w:proofErr w:type="spellStart"/>
+      <w:r>
+        <w:t>null</w:t>
+      </w:r>
+      <w:proofErr w:type="spellEnd"/>
+      <w:r>
+        <w:t xml:space="preserve">-tarkistus </w:t>
+      </w:r>
+      <w:proofErr w:type="spellStart"/>
+      <w:r>
+        <w:t>BIRTHDATE:lle</w:t>
+      </w:r>
+      <w:proofErr w:type="spellEnd"/>
+      <w:r>
+        <w:br/>
+      </w:r>
+      <w:r>
+        <w:drawing>
+          <wp:inline distT="0" distB="0" distL="0" distR="0" wp14:anchorId="303C91A8" wp14:editId="3FD8188D">
+            <wp:extent cx="5020376" cy="1933845"/>
+            <wp:effectExtent l="0" t="0" r="8890" b="9525"/>
+            <wp:docPr id="2036067197" name="Picture 1" descr="A computer screen with text&#10;&#10;Description automatically generated"/>
+            <wp:cNvGraphicFramePr>
+              <a:graphicFrameLocks xmlns:a="http://schemas.openxmlformats.org/drawingml/2006/main" noChangeAspect="1"/>
+            </wp:cNvGraphicFramePr>
+            <a:graphic xmlns:a="http://schemas.openxmlformats.org/drawingml/2006/main">
+              <a:graphicData uri="http://schemas.openxmlformats.org/drawingml/2006/picture">
+                <pic:pic xmlns:pic="http://schemas.openxmlformats.org/drawingml/2006/picture">
+                  <pic:nvPicPr>
+                    <pic:cNvPr id="2036067197" name="Picture 1" descr="A computer screen with text&#10;&#10;Description automatically generated"/>
+                    <pic:cNvPicPr/>
+                  </pic:nvPicPr>
+                  <pic:blipFill>
+                    <a:blip r:embed="rId16"/>
+                    <a:stretch>
+                      <a:fillRect/>
+                    </a:stretch>
+                  </pic:blipFill>
+                  <pic:spPr>
+                    <a:xfrm>
+                      <a:off x="0" y="0"/>
+                      <a:ext cx="5020376" cy="1933845"/>
+                    </a:xfrm>
+                    <a:prstGeom prst="rect">
+                      <a:avLst/>
+                    </a:prstGeom>
+                  </pic:spPr>
+                </pic:pic>
+              </a:graphicData>
+            </a:graphic>
+          </wp:inline>
+        </w:drawing>
+      </w:r>
+      <w:r>
+        <w:br/>
+      </w:r>
+      <w:r>
+        <w:br/>
+        <w:t xml:space="preserve"> </w:t>
+      </w:r>
+      <w:r>
+        <w:t xml:space="preserve">Tämän jälkeen ohjelma on pitkä lista </w:t>
+      </w:r>
+      <w:proofErr w:type="spellStart"/>
+      <w:r>
+        <w:t>if</w:t>
+      </w:r>
+      <w:proofErr w:type="spellEnd"/>
+      <w:r>
+        <w:t xml:space="preserve">-lauseita, jotka käyvät läpi ohjelman vaadittuja toiminnallisuuksia. Ohjelma on </w:t>
+      </w:r>
+      <w:proofErr w:type="spellStart"/>
+      <w:proofErr w:type="gramStart"/>
+      <w:r>
+        <w:t>try-catch</w:t>
+      </w:r>
+      <w:proofErr w:type="spellEnd"/>
+      <w:r>
+        <w:t xml:space="preserve"> -blokin</w:t>
+      </w:r>
+      <w:proofErr w:type="gramEnd"/>
+      <w:r>
+        <w:t xml:space="preserve"> sisällä, jos </w:t>
+      </w:r>
+      <w:r>
+        <w:rPr>
+          <w:lang/>
+        </w:rPr>
+        <w:t>DateTimeParseException</w:t>
+      </w:r>
+      <w:r>
+        <w:t xml:space="preserve"> heittää v</w:t>
+      </w:r>
+      <w:r>
+        <w:t>irheen väärästä tallennusformaatista jäsentelyn aikana.</w:t>
+      </w:r>
+    </w:p>
+    <w:p>
+      <w:r>
+        <w:lastRenderedPageBreak/>
+        <w:drawing>
+          <wp:inline distT="0" distB="0" distL="0" distR="0" wp14:anchorId="050BE303" wp14:editId="48C30D1A">
+            <wp:extent cx="5400040" cy="5177790"/>
+            <wp:effectExtent l="0" t="0" r="0" b="3810"/>
+            <wp:docPr id="250402496" name="Picture 1" descr="A computer screen shot of a computer code&#10;&#10;Description automatically generated"/>
+            <wp:cNvGraphicFramePr>
+              <a:graphicFrameLocks xmlns:a="http://schemas.openxmlformats.org/drawingml/2006/main" noChangeAspect="1"/>
+            </wp:cNvGraphicFramePr>
+            <a:graphic xmlns:a="http://schemas.openxmlformats.org/drawingml/2006/main">
+              <a:graphicData uri="http://schemas.openxmlformats.org/drawingml/2006/picture">
+                <pic:pic xmlns:pic="http://schemas.openxmlformats.org/drawingml/2006/picture">
+                  <pic:nvPicPr>
+                    <pic:cNvPr id="250402496" name="Picture 1" descr="A computer screen shot of a computer code&#10;&#10;Description automatically generated"/>
+                    <pic:cNvPicPr/>
+                  </pic:nvPicPr>
+                  <pic:blipFill>
+                    <a:blip r:embed="rId17"/>
+                    <a:stretch>
+                      <a:fillRect/>
+                    </a:stretch>
+                  </pic:blipFill>
+                  <pic:spPr>
+                    <a:xfrm>
+                      <a:off x="0" y="0"/>
+                      <a:ext cx="5400040" cy="5177790"/>
+                    </a:xfrm>
+                    <a:prstGeom prst="rect">
+                      <a:avLst/>
+                    </a:prstGeom>
+                  </pic:spPr>
+                </pic:pic>
+              </a:graphicData>
+            </a:graphic>
+          </wp:inline>
+        </w:drawing>
+      </w:r>
+    </w:p>
+    <w:p/>
+    <w:p>
+      <w:r>
+        <w:t xml:space="preserve">Ohjelma käyttää </w:t>
+      </w:r>
+      <w:proofErr w:type="spellStart"/>
+      <w:r>
+        <w:t>ChronoUnit</w:t>
+      </w:r>
+      <w:proofErr w:type="spellEnd"/>
+      <w:r>
+        <w:t xml:space="preserve"> ja </w:t>
+      </w:r>
+      <w:proofErr w:type="spellStart"/>
+      <w:r>
+        <w:t>LocalDate</w:t>
+      </w:r>
+      <w:proofErr w:type="spellEnd"/>
+      <w:r>
+        <w:t xml:space="preserve"> kirjastoja ajan käsittelyyn ja esim. jakojäännöstä jaollisuuden tarkistamiseen.</w:t>
+      </w:r>
+    </w:p>
+    <w:p>
+      <w:r>
+        <w:drawing>
+          <wp:inline distT="0" distB="0" distL="0" distR="0" wp14:anchorId="532688DD" wp14:editId="0193B96C">
+            <wp:extent cx="3124636" cy="1066949"/>
+            <wp:effectExtent l="0" t="0" r="0" b="0"/>
+            <wp:docPr id="801740074" name="Picture 1" descr="A screen shot of a computer&#10;&#10;Description automatically generated"/>
+            <wp:cNvGraphicFramePr>
+              <a:graphicFrameLocks xmlns:a="http://schemas.openxmlformats.org/drawingml/2006/main" noChangeAspect="1"/>
+            </wp:cNvGraphicFramePr>
+            <a:graphic xmlns:a="http://schemas.openxmlformats.org/drawingml/2006/main">
+              <a:graphicData uri="http://schemas.openxmlformats.org/drawingml/2006/picture">
+                <pic:pic xmlns:pic="http://schemas.openxmlformats.org/drawingml/2006/picture">
+                  <pic:nvPicPr>
+                    <pic:cNvPr id="801740074" name="Picture 1" descr="A screen shot of a computer&#10;&#10;Description automatically generated"/>
+                    <pic:cNvPicPr/>
+                  </pic:nvPicPr>
+                  <pic:blipFill>
+                    <a:blip r:embed="rId18"/>
+                    <a:stretch>
+                      <a:fillRect/>
+                    </a:stretch>
+                  </pic:blipFill>
+                  <pic:spPr>
+                    <a:xfrm>
+                      <a:off x="0" y="0"/>
+                      <a:ext cx="3124636" cy="1066949"/>
+                    </a:xfrm>
+                    <a:prstGeom prst="rect">
+                      <a:avLst/>
+                    </a:prstGeom>
+                  </pic:spPr>
+                </pic:pic>
+              </a:graphicData>
+            </a:graphic>
+          </wp:inline>
+        </w:drawing>
+      </w:r>
+    </w:p>
+    <w:p>
+      <w:r>
+        <w:t>Yllä asetettu syntymäpäivä pitäisi antaa 2000, mutta voi olla</w:t>
+      </w:r>
+      <w:r>
+        <w:t>,</w:t>
+      </w:r>
+      <w:r>
+        <w:t xml:space="preserve"> että </w:t>
+      </w:r>
+      <w:proofErr w:type="spellStart"/>
+      <w:r>
+        <w:t>LocalDate</w:t>
+      </w:r>
+      <w:proofErr w:type="spellEnd"/>
+      <w:r>
+        <w:t xml:space="preserve"> ja </w:t>
+      </w:r>
+      <w:proofErr w:type="spellStart"/>
+      <w:r>
+        <w:t>ChronoUnit</w:t>
+      </w:r>
+      <w:proofErr w:type="spellEnd"/>
+      <w:r>
+        <w:t xml:space="preserve"> eivät ota aikavyöhykkeitä huomioon täysin sellaisinaan tms. Bugi vaikuttaa olevan tämän tehtävänannon ulkopuolella.</w:t>
+      </w:r>
+    </w:p>
+    <w:p>
       <w:pPr>
         <w:pStyle w:val="Heading1"/>
       </w:pPr>
@@ -843,7 +1156,7 @@
         <w:t>LÄHTEET</w:t>
       </w:r>
       <w:bookmarkStart w:id="3" w:name="_Toc38543724"/>
-      <w:bookmarkEnd w:id="0"/>
+      <w:bookmarkEnd w:id="1"/>
       <w:bookmarkEnd w:id="2"/>
     </w:p>
     <w:bookmarkEnd w:id="3"/>
@@ -853,9 +1166,9 @@
       </w:pPr>
     </w:p>
     <w:sectPr>
-      <w:headerReference w:type="even" r:id="rId14"/>
-      <w:headerReference w:type="default" r:id="rId15"/>
-      <w:headerReference w:type="first" r:id="rId16"/>
+      <w:headerReference w:type="even" r:id="rId19"/>
+      <w:headerReference w:type="default" r:id="rId20"/>
+      <w:headerReference w:type="first" r:id="rId21"/>
       <w:pgSz w:w="11906" w:h="16838" w:code="9"/>
       <w:pgMar w:top="1134" w:right="1134" w:bottom="1134" w:left="2268" w:header="567" w:footer="567" w:gutter="0"/>
       <w:cols w:space="708"/>
@@ -2817,7 +3130,6 @@
   <w:style w:type="character" w:default="1" w:styleId="DefaultParagraphFont">
     <w:name w:val="Default Paragraph Font"/>
     <w:uiPriority w:val="1"/>
-    <w:semiHidden/>
     <w:unhideWhenUsed/>
   </w:style>
   <w:style w:type="table" w:default="1" w:styleId="TableNormal">
@@ -4235,6 +4547,33 @@
     <w:rPr>
       <w:color w:val="605E5C"/>
       <w:shd w:val="clear" w:color="auto" w:fill="E1DFDD"/>
+    </w:rPr>
+  </w:style>
+  <w:style w:type="paragraph" w:styleId="HTMLPreformatted">
+    <w:name w:val="HTML Preformatted"/>
+    <w:basedOn w:val="Normal"/>
+    <w:link w:val="HTMLPreformattedChar"/>
+    <w:semiHidden/>
+    <w:unhideWhenUsed/>
+    <w:rsid w:val="004F61B7"/>
+    <w:pPr>
+      <w:spacing w:line="240" w:lineRule="auto"/>
+    </w:pPr>
+    <w:rPr>
+      <w:rFonts w:ascii="Consolas" w:hAnsi="Consolas"/>
+      <w:sz w:val="20"/>
+      <w:szCs w:val="20"/>
+    </w:rPr>
+  </w:style>
+  <w:style w:type="character" w:customStyle="1" w:styleId="HTMLPreformattedChar">
+    <w:name w:val="HTML Preformatted Char"/>
+    <w:basedOn w:val="DefaultParagraphFont"/>
+    <w:link w:val="HTMLPreformatted"/>
+    <w:semiHidden/>
+    <w:rsid w:val="004F61B7"/>
+    <w:rPr>
+      <w:rFonts w:ascii="Consolas" w:eastAsia="Calibri" w:hAnsi="Consolas" w:cs="Symbol"/>
+      <w:lang w:eastAsia="en-US"/>
     </w:rPr>
   </w:style>
 </w:styles>
@@ -4524,25 +4863,6 @@
 </file>
 
 <file path=customXml/item1.xml><?xml version="1.0" encoding="utf-8"?>
-<b:Sources xmlns:b="http://schemas.openxmlformats.org/officeDocument/2006/bibliography" xmlns="http://schemas.openxmlformats.org/officeDocument/2006/bibliography" SelectedStyle="\APA.XSL" StyleName="APA"/>
-</file>
-
-<file path=customXml/item2.xml><?xml version="1.0" encoding="utf-8"?>
-<p:properties xmlns:p="http://schemas.microsoft.com/office/2006/metadata/properties" xmlns:xsi="http://www.w3.org/2001/XMLSchema-instance" xmlns:pc="http://schemas.microsoft.com/office/infopath/2007/PartnerControls">
-  <documentManagement/>
-</p:properties>
-</file>
-
-<file path=customXml/item3.xml><?xml version="1.0" encoding="utf-8"?>
-<?mso-contentType ?>
-<FormTemplates xmlns="http://schemas.microsoft.com/sharepoint/v3/contenttype/forms">
-  <Display>DocumentLibraryForm</Display>
-  <Edit>DocumentLibraryForm</Edit>
-  <New>DocumentLibraryForm</New>
-</FormTemplates>
-</file>
-
-<file path=customXml/item4.xml><?xml version="1.0" encoding="utf-8"?>
 <ct:contentTypeSchema xmlns:ct="http://schemas.microsoft.com/office/2006/metadata/contentType" xmlns:ma="http://schemas.microsoft.com/office/2006/metadata/properties/metaAttributes" ct:_="" ma:_="" ma:contentTypeName="Asiakirja" ma:contentTypeID="0x01010068A085C6F5D70F41B78AB27D1E69800E" ma:contentTypeVersion="4" ma:contentTypeDescription="Luo uusi asiakirja." ma:contentTypeScope="" ma:versionID="fe7d11ad2fb819e5b7c55fdef204485b">
   <xsd:schema xmlns:xsd="http://www.w3.org/2001/XMLSchema" xmlns:xs="http://www.w3.org/2001/XMLSchema" xmlns:p="http://schemas.microsoft.com/office/2006/metadata/properties" xmlns:ns2="d4ab8cc1-a567-453d-8ebe-1acb71932c6b" xmlns:ns3="909be7d7-68ae-473d-8d42-0bead767fa78" targetNamespace="http://schemas.microsoft.com/office/2006/metadata/properties" ma:root="true" ma:fieldsID="bb4aa0641f7cc01efde00245844a6712" ns2:_="" ns3:_="">
     <xsd:import namespace="d4ab8cc1-a567-453d-8ebe-1acb71932c6b"/>
@@ -4707,32 +5027,26 @@
 </ct:contentTypeSchema>
 </file>
 
-<file path=customXml/itemProps1.xml><?xml version="1.0" encoding="utf-8"?>
-<ds:datastoreItem xmlns:ds="http://schemas.openxmlformats.org/officeDocument/2006/customXml" ds:itemID="{7898C412-2BC6-4A2C-BC8B-CEA41A77202F}">
-  <ds:schemaRefs>
-    <ds:schemaRef ds:uri="http://schemas.openxmlformats.org/officeDocument/2006/bibliography"/>
-  </ds:schemaRefs>
-</ds:datastoreItem>
+<file path=customXml/item2.xml><?xml version="1.0" encoding="utf-8"?>
+<?mso-contentType ?>
+<FormTemplates xmlns="http://schemas.microsoft.com/sharepoint/v3/contenttype/forms">
+  <Display>DocumentLibraryForm</Display>
+  <Edit>DocumentLibraryForm</Edit>
+  <New>DocumentLibraryForm</New>
+</FormTemplates>
 </file>
 
-<file path=customXml/itemProps2.xml><?xml version="1.0" encoding="utf-8"?>
-<ds:datastoreItem xmlns:ds="http://schemas.openxmlformats.org/officeDocument/2006/customXml" ds:itemID="{3D0A732F-3C41-421E-8231-34FE2E52947D}">
-  <ds:schemaRefs>
-    <ds:schemaRef ds:uri="http://schemas.microsoft.com/office/2006/metadata/properties"/>
-    <ds:schemaRef ds:uri="http://schemas.microsoft.com/office/infopath/2007/PartnerControls"/>
-  </ds:schemaRefs>
-</ds:datastoreItem>
+<file path=customXml/item3.xml><?xml version="1.0" encoding="utf-8"?>
+<p:properties xmlns:p="http://schemas.microsoft.com/office/2006/metadata/properties" xmlns:xsi="http://www.w3.org/2001/XMLSchema-instance" xmlns:pc="http://schemas.microsoft.com/office/infopath/2007/PartnerControls">
+  <documentManagement/>
+</p:properties>
 </file>
 
-<file path=customXml/itemProps3.xml><?xml version="1.0" encoding="utf-8"?>
-<ds:datastoreItem xmlns:ds="http://schemas.openxmlformats.org/officeDocument/2006/customXml" ds:itemID="{1AB4B396-64BB-46C2-9786-7E42FB0ECE0C}">
-  <ds:schemaRefs>
-    <ds:schemaRef ds:uri="http://schemas.microsoft.com/sharepoint/v3/contenttype/forms"/>
-  </ds:schemaRefs>
-</ds:datastoreItem>
+<file path=customXml/item4.xml><?xml version="1.0" encoding="utf-8"?>
+<b:Sources xmlns:b="http://schemas.openxmlformats.org/officeDocument/2006/bibliography" xmlns="http://schemas.openxmlformats.org/officeDocument/2006/bibliography" SelectedStyle="\APA.XSL" StyleName="APA"/>
 </file>
 
-<file path=customXml/itemProps4.xml><?xml version="1.0" encoding="utf-8"?>
+<file path=customXml/itemProps1.xml><?xml version="1.0" encoding="utf-8"?>
 <ds:datastoreItem xmlns:ds="http://schemas.openxmlformats.org/officeDocument/2006/customXml" ds:itemID="{92ED9FC7-C1D7-4853-9086-DA58B04B1404}">
   <ds:schemaRefs>
     <ds:schemaRef ds:uri="http://schemas.microsoft.com/office/2006/metadata/contentType"/>
@@ -4749,4 +5063,29 @@
     <ds:schemaRef ds:uri="http://schemas.microsoft.com/internal/obd"/>
   </ds:schemaRefs>
 </ds:datastoreItem>
+</file>
+
+<file path=customXml/itemProps2.xml><?xml version="1.0" encoding="utf-8"?>
+<ds:datastoreItem xmlns:ds="http://schemas.openxmlformats.org/officeDocument/2006/customXml" ds:itemID="{1AB4B396-64BB-46C2-9786-7E42FB0ECE0C}">
+  <ds:schemaRefs>
+    <ds:schemaRef ds:uri="http://schemas.microsoft.com/sharepoint/v3/contenttype/forms"/>
+  </ds:schemaRefs>
+</ds:datastoreItem>
+</file>
+
+<file path=customXml/itemProps3.xml><?xml version="1.0" encoding="utf-8"?>
+<ds:datastoreItem xmlns:ds="http://schemas.openxmlformats.org/officeDocument/2006/customXml" ds:itemID="{3D0A732F-3C41-421E-8231-34FE2E52947D}">
+  <ds:schemaRefs>
+    <ds:schemaRef ds:uri="http://schemas.microsoft.com/office/2006/metadata/properties"/>
+    <ds:schemaRef ds:uri="http://schemas.microsoft.com/office/infopath/2007/PartnerControls"/>
+  </ds:schemaRefs>
+</ds:datastoreItem>
+</file>
+
+<file path=customXml/itemProps4.xml><?xml version="1.0" encoding="utf-8"?>
+<ds:datastoreItem xmlns:ds="http://schemas.openxmlformats.org/officeDocument/2006/customXml" ds:itemID="{7898C412-2BC6-4A2C-BC8B-CEA41A77202F}">
+  <ds:schemaRefs>
+    <ds:schemaRef ds:uri="http://schemas.openxmlformats.org/officeDocument/2006/bibliography"/>
+  </ds:schemaRefs>
+</ds:datastoreItem>
 </file>
</xml_diff>

<commit_message>
added .idea to .gitignore
</commit_message>
<xml_diff>
--- a/oppimispäiväkirja.docx
+++ b/oppimispäiväkirja.docx
@@ -3705,31 +3705,31 @@
         </w:rPr>
       </w:pPr>
       <w:r/>
-      <w:hyperlink r:id="rId40" w:tooltip="https://github.com/MikeDanton/5G00EU62-3005-Ohjelmoinnin-syvent-v-t-tekniikat/tree/main/harjoitus4/src" w:history="1">
+      <w:hyperlink r:id="rId40" w:tooltip="https://github.com/MikeDanton/5G00EU62-3005-Ohjelmoinnin-syvent-v-t-tekniikat/tree/main/harjoitus5/src/main/java" w:history="1">
         <w:r>
           <w:rPr>
             <w:rStyle w:val="893"/>
           </w:rPr>
-          <w:t xml:space="preserve">https://github.</w:t>
         </w:r>
         <w:r>
           <w:rPr>
             <w:rStyle w:val="893"/>
           </w:rPr>
-          <w:t xml:space="preserve">c</w:t>
+          <w:t xml:space="preserve">https://github.com/MikeDanton/5G00EU62-3005-Ohjelmoinnin-syvent-v-t-tekniikat/tree/main/harjoitus5/src/main/java</w:t>
         </w:r>
         <w:r>
           <w:rPr>
             <w:rStyle w:val="893"/>
           </w:rPr>
-          <w:t xml:space="preserve">om/MikeDanton/5G00EU62-3005-Ohjelmoinnin-syvent-v-t-tekniikat/tree/main/harjoitus4/src</w:t>
+        </w:r>
+        <w:r>
+          <w:rPr>
+            <w:rStyle w:val="893"/>
+            <w:highlight w:val="none"/>
+          </w:rPr>
         </w:r>
       </w:hyperlink>
-      <w:r>
-        <w:rPr>
-          <w:highlight w:val="none"/>
-        </w:rPr>
-      </w:r>
+      <w:r/>
       <w:r>
         <w:rPr>
           <w:highlight w:val="none"/>

</xml_diff>